<commit_message>
Notes, Code and Assignments
</commit_message>
<xml_diff>
--- a/SQL/Notes.docx
+++ b/SQL/Notes.docx
@@ -193,7 +193,15 @@
         </w:numPr>
       </w:pPr>
       <w:r>
-        <w:t>Referential Integrity: Record can not be deleted if it is being referenced in another table</w:t>
+        <w:t xml:space="preserve">Referential Integrity: Record </w:t>
+      </w:r>
+      <w:proofErr w:type="spellStart"/>
+      <w:r>
+        <w:t>can not</w:t>
+      </w:r>
+      <w:proofErr w:type="spellEnd"/>
+      <w:r>
+        <w:t xml:space="preserve"> be deleted if it is being referenced in another table</w:t>
       </w:r>
     </w:p>
     <w:p>
@@ -442,9 +450,11 @@
           <w:numId w:val="1"/>
         </w:numPr>
       </w:pPr>
+      <w:proofErr w:type="spellStart"/>
       <w:r>
         <w:t>Bigint</w:t>
       </w:r>
+      <w:proofErr w:type="spellEnd"/>
     </w:p>
     <w:p>
       <w:pPr>
@@ -466,21 +476,25 @@
           <w:numId w:val="1"/>
         </w:numPr>
       </w:pPr>
+      <w:proofErr w:type="spellStart"/>
       <w:r>
         <w:t>Smallint</w:t>
       </w:r>
-    </w:p>
-    <w:p>
-      <w:pPr>
-        <w:pStyle w:val="ListParagraph"/>
-        <w:numPr>
-          <w:ilvl w:val="1"/>
-          <w:numId w:val="1"/>
-        </w:numPr>
-      </w:pPr>
+      <w:proofErr w:type="spellEnd"/>
+    </w:p>
+    <w:p>
+      <w:pPr>
+        <w:pStyle w:val="ListParagraph"/>
+        <w:numPr>
+          <w:ilvl w:val="1"/>
+          <w:numId w:val="1"/>
+        </w:numPr>
+      </w:pPr>
+      <w:proofErr w:type="spellStart"/>
       <w:r>
         <w:t>Tinyint</w:t>
       </w:r>
+      <w:proofErr w:type="spellEnd"/>
     </w:p>
     <w:p>
       <w:pPr>
@@ -562,9 +576,11 @@
           <w:numId w:val="1"/>
         </w:numPr>
       </w:pPr>
+      <w:proofErr w:type="spellStart"/>
       <w:r>
         <w:t>Smalldatetime</w:t>
       </w:r>
+      <w:proofErr w:type="spellEnd"/>
     </w:p>
     <w:p>
       <w:pPr>
@@ -634,45 +650,56 @@
           <w:numId w:val="1"/>
         </w:numPr>
       </w:pPr>
+      <w:proofErr w:type="spellStart"/>
       <w:r>
         <w:t>nchar</w:t>
       </w:r>
-    </w:p>
-    <w:p>
-      <w:pPr>
-        <w:pStyle w:val="ListParagraph"/>
-        <w:numPr>
-          <w:ilvl w:val="1"/>
-          <w:numId w:val="1"/>
-        </w:numPr>
-      </w:pPr>
+      <w:proofErr w:type="spellEnd"/>
+    </w:p>
+    <w:p>
+      <w:pPr>
+        <w:pStyle w:val="ListParagraph"/>
+        <w:numPr>
+          <w:ilvl w:val="1"/>
+          <w:numId w:val="1"/>
+        </w:numPr>
+      </w:pPr>
+      <w:proofErr w:type="spellStart"/>
       <w:r>
         <w:t>nvarchar</w:t>
       </w:r>
-    </w:p>
-    <w:p>
-      <w:pPr>
-        <w:pStyle w:val="ListParagraph"/>
-        <w:numPr>
-          <w:ilvl w:val="1"/>
-          <w:numId w:val="1"/>
-        </w:numPr>
-      </w:pPr>
-      <w:r>
-        <w:t>nvarchar(max)</w:t>
-      </w:r>
-    </w:p>
-    <w:p>
-      <w:pPr>
-        <w:pStyle w:val="ListParagraph"/>
-        <w:numPr>
-          <w:ilvl w:val="1"/>
-          <w:numId w:val="1"/>
-        </w:numPr>
-      </w:pPr>
+      <w:proofErr w:type="spellEnd"/>
+    </w:p>
+    <w:p>
+      <w:pPr>
+        <w:pStyle w:val="ListParagraph"/>
+        <w:numPr>
+          <w:ilvl w:val="1"/>
+          <w:numId w:val="1"/>
+        </w:numPr>
+      </w:pPr>
+      <w:proofErr w:type="spellStart"/>
+      <w:r>
+        <w:t>nvarchar</w:t>
+      </w:r>
+      <w:proofErr w:type="spellEnd"/>
+      <w:r>
+        <w:t>(max)</w:t>
+      </w:r>
+    </w:p>
+    <w:p>
+      <w:pPr>
+        <w:pStyle w:val="ListParagraph"/>
+        <w:numPr>
+          <w:ilvl w:val="1"/>
+          <w:numId w:val="1"/>
+        </w:numPr>
+      </w:pPr>
+      <w:proofErr w:type="spellStart"/>
       <w:r>
         <w:t>ntext</w:t>
       </w:r>
+      <w:proofErr w:type="spellEnd"/>
     </w:p>
     <w:p>
       <w:pPr>
@@ -694,21 +721,28 @@
           <w:numId w:val="1"/>
         </w:numPr>
       </w:pPr>
+      <w:proofErr w:type="spellStart"/>
       <w:r>
         <w:lastRenderedPageBreak/>
         <w:t>varbinary</w:t>
       </w:r>
-    </w:p>
-    <w:p>
-      <w:pPr>
-        <w:pStyle w:val="ListParagraph"/>
-        <w:numPr>
-          <w:ilvl w:val="1"/>
-          <w:numId w:val="1"/>
-        </w:numPr>
-      </w:pPr>
-      <w:r>
-        <w:t>varbinary(max)</w:t>
+      <w:proofErr w:type="spellEnd"/>
+    </w:p>
+    <w:p>
+      <w:pPr>
+        <w:pStyle w:val="ListParagraph"/>
+        <w:numPr>
+          <w:ilvl w:val="1"/>
+          <w:numId w:val="1"/>
+        </w:numPr>
+      </w:pPr>
+      <w:proofErr w:type="spellStart"/>
+      <w:r>
+        <w:t>varbinary</w:t>
+      </w:r>
+      <w:proofErr w:type="spellEnd"/>
+      <w:r>
+        <w:t>(max)</w:t>
       </w:r>
     </w:p>
     <w:p>
@@ -731,9 +765,11 @@
           <w:numId w:val="1"/>
         </w:numPr>
       </w:pPr>
+      <w:proofErr w:type="spellStart"/>
       <w:r>
         <w:t>sql_variant</w:t>
       </w:r>
+      <w:proofErr w:type="spellEnd"/>
     </w:p>
     <w:p>
       <w:pPr>
@@ -755,9 +791,11 @@
           <w:numId w:val="1"/>
         </w:numPr>
       </w:pPr>
+      <w:proofErr w:type="spellStart"/>
       <w:r>
         <w:t>uniqueidentifier</w:t>
       </w:r>
+      <w:proofErr w:type="spellEnd"/>
     </w:p>
     <w:p>
       <w:pPr>
@@ -841,11 +879,27 @@
       </w:r>
       <w:r>
         <w:br/>
-        <w:t>CREATE TABLE table_name(</w:t>
-      </w:r>
-      <w:r>
-        <w:br/>
-        <w:t>column1 datatype PRIMARY KEY Auto_increment,</w:t>
+        <w:t xml:space="preserve">CREATE TABLE </w:t>
+      </w:r>
+      <w:proofErr w:type="spellStart"/>
+      <w:r>
+        <w:t>table_name</w:t>
+      </w:r>
+      <w:proofErr w:type="spellEnd"/>
+      <w:r>
+        <w:t>(</w:t>
+      </w:r>
+      <w:r>
+        <w:br/>
+        <w:t xml:space="preserve">column1 datatype PRIMARY KEY </w:t>
+      </w:r>
+      <w:proofErr w:type="spellStart"/>
+      <w:r>
+        <w:t>Auto_increment</w:t>
+      </w:r>
+      <w:proofErr w:type="spellEnd"/>
+      <w:r>
+        <w:t>,</w:t>
       </w:r>
       <w:r>
         <w:br/>
@@ -869,11 +923,24 @@
       </w:r>
       <w:r>
         <w:br/>
-        <w:t>CREATE UNIQUE INDEX index_name</w:t>
-      </w:r>
-      <w:r>
-        <w:br/>
-        <w:t xml:space="preserve">ON table_name (col1, col2,….); </w:t>
+        <w:t xml:space="preserve">CREATE UNIQUE INDEX </w:t>
+      </w:r>
+      <w:proofErr w:type="spellStart"/>
+      <w:r>
+        <w:t>index_name</w:t>
+      </w:r>
+      <w:proofErr w:type="spellEnd"/>
+      <w:r>
+        <w:br/>
+        <w:t xml:space="preserve">ON </w:t>
+      </w:r>
+      <w:proofErr w:type="spellStart"/>
+      <w:r>
+        <w:t>table_name</w:t>
+      </w:r>
+      <w:proofErr w:type="spellEnd"/>
+      <w:r>
+        <w:t xml:space="preserve"> (col1, col2,….); </w:t>
       </w:r>
     </w:p>
     <w:p>
@@ -909,7 +976,15 @@
       </w:r>
       <w:r>
         <w:br/>
-        <w:t>DROP INDEX index_name;</w:t>
+        <w:t xml:space="preserve">DROP INDEX </w:t>
+      </w:r>
+      <w:proofErr w:type="spellStart"/>
+      <w:r>
+        <w:t>index_name</w:t>
+      </w:r>
+      <w:proofErr w:type="spellEnd"/>
+      <w:r>
+        <w:t>;</w:t>
       </w:r>
     </w:p>
     <w:p>
@@ -929,7 +1004,15 @@
       </w:r>
       <w:r>
         <w:br/>
-        <w:t>ADD col_name datatype;</w:t>
+        <w:t xml:space="preserve">ADD </w:t>
+      </w:r>
+      <w:proofErr w:type="spellStart"/>
+      <w:r>
+        <w:t>col_name</w:t>
+      </w:r>
+      <w:proofErr w:type="spellEnd"/>
+      <w:r>
+        <w:t xml:space="preserve"> datatype;</w:t>
       </w:r>
     </w:p>
     <w:p>
@@ -949,7 +1032,15 @@
       </w:r>
       <w:r>
         <w:br/>
-        <w:t>DROP COLUMN  col_name;</w:t>
+        <w:t xml:space="preserve">DROP COLUMN  </w:t>
+      </w:r>
+      <w:proofErr w:type="spellStart"/>
+      <w:r>
+        <w:t>col_name</w:t>
+      </w:r>
+      <w:proofErr w:type="spellEnd"/>
+      <w:r>
+        <w:t>;</w:t>
       </w:r>
     </w:p>
     <w:p>
@@ -970,7 +1061,15 @@
       </w:r>
       <w:r>
         <w:br/>
-        <w:t>RENAME TO new_name;</w:t>
+        <w:t xml:space="preserve">RENAME TO </w:t>
+      </w:r>
+      <w:proofErr w:type="spellStart"/>
+      <w:r>
+        <w:t>new_name</w:t>
+      </w:r>
+      <w:proofErr w:type="spellEnd"/>
+      <w:r>
+        <w:t>;</w:t>
       </w:r>
     </w:p>
     <w:p>
@@ -990,7 +1089,15 @@
       </w:r>
       <w:r>
         <w:br/>
-        <w:t>MODIFY COLUMN col_name datatype;</w:t>
+        <w:t xml:space="preserve">MODIFY COLUMN </w:t>
+      </w:r>
+      <w:proofErr w:type="spellStart"/>
+      <w:r>
+        <w:t>col_name</w:t>
+      </w:r>
+      <w:proofErr w:type="spellEnd"/>
+      <w:r>
+        <w:t xml:space="preserve"> datatype;</w:t>
       </w:r>
     </w:p>
     <w:p>
@@ -1006,11 +1113,35 @@
       </w:r>
       <w:r>
         <w:br/>
-        <w:t>INSERT INTO table_name(col1,…colN)</w:t>
-      </w:r>
-      <w:r>
-        <w:br/>
-        <w:t>VALUES (val1,…valN);</w:t>
+        <w:t xml:space="preserve">INSERT INTO </w:t>
+      </w:r>
+      <w:proofErr w:type="spellStart"/>
+      <w:r>
+        <w:t>table_name</w:t>
+      </w:r>
+      <w:proofErr w:type="spellEnd"/>
+      <w:r>
+        <w:t>(col1,…</w:t>
+      </w:r>
+      <w:proofErr w:type="spellStart"/>
+      <w:r>
+        <w:t>colN</w:t>
+      </w:r>
+      <w:proofErr w:type="spellEnd"/>
+      <w:r>
+        <w:t>)</w:t>
+      </w:r>
+      <w:r>
+        <w:br/>
+        <w:t>VALUES (val1,…</w:t>
+      </w:r>
+      <w:proofErr w:type="spellStart"/>
+      <w:r>
+        <w:t>valN</w:t>
+      </w:r>
+      <w:proofErr w:type="spellEnd"/>
+      <w:r>
+        <w:t>);</w:t>
       </w:r>
     </w:p>
     <w:p>
@@ -1026,12 +1157,30 @@
       </w:r>
       <w:r>
         <w:br/>
-        <w:t>UPDATE table_name</w:t>
-      </w:r>
-      <w:r>
-        <w:br/>
-        <w:t>SET col1=val1,…colN=ValN</w:t>
-      </w:r>
+        <w:t xml:space="preserve">UPDATE </w:t>
+      </w:r>
+      <w:proofErr w:type="spellStart"/>
+      <w:r>
+        <w:t>table_name</w:t>
+      </w:r>
+      <w:proofErr w:type="spellEnd"/>
+      <w:r>
+        <w:br/>
+        <w:t>SET col1=val1,…</w:t>
+      </w:r>
+      <w:proofErr w:type="spellStart"/>
+      <w:r>
+        <w:t>colN</w:t>
+      </w:r>
+      <w:proofErr w:type="spellEnd"/>
+      <w:r>
+        <w:t>=</w:t>
+      </w:r>
+      <w:proofErr w:type="spellStart"/>
+      <w:r>
+        <w:t>ValN</w:t>
+      </w:r>
+      <w:proofErr w:type="spellEnd"/>
       <w:r>
         <w:br/>
         <w:t>WHERE condition</w:t>
@@ -1092,8 +1241,13 @@
       </w:r>
       <w:r>
         <w:br/>
-        <w:t>SELECT (DISTINCT) col1,…colN</w:t>
-      </w:r>
+        <w:t>SELECT (DISTINCT) col1,…</w:t>
+      </w:r>
+      <w:proofErr w:type="spellStart"/>
+      <w:r>
+        <w:t>colN</w:t>
+      </w:r>
+      <w:proofErr w:type="spellEnd"/>
       <w:r>
         <w:br/>
         <w:t>FROM table;</w:t>
@@ -1128,7 +1282,23 @@
       </w:r>
       <w:r>
         <w:br/>
-        <w:t>WHERE col_name IN (val1,…valN);</w:t>
+        <w:t xml:space="preserve">WHERE </w:t>
+      </w:r>
+      <w:proofErr w:type="spellStart"/>
+      <w:r>
+        <w:t>col_name</w:t>
+      </w:r>
+      <w:proofErr w:type="spellEnd"/>
+      <w:r>
+        <w:t xml:space="preserve"> IN (val1,…</w:t>
+      </w:r>
+      <w:proofErr w:type="spellStart"/>
+      <w:r>
+        <w:t>valN</w:t>
+      </w:r>
+      <w:proofErr w:type="spellEnd"/>
+      <w:r>
+        <w:t>);</w:t>
       </w:r>
     </w:p>
     <w:p>
@@ -1148,8 +1318,13 @@
       </w:r>
       <w:r>
         <w:br/>
-        <w:t>SAVEPOINT save_name</w:t>
-      </w:r>
+        <w:t xml:space="preserve">SAVEPOINT </w:t>
+      </w:r>
+      <w:proofErr w:type="spellStart"/>
+      <w:r>
+        <w:t>save_name</w:t>
+      </w:r>
+      <w:proofErr w:type="spellEnd"/>
     </w:p>
     <w:p>
       <w:pPr>
@@ -1164,7 +1339,15 @@
       </w:r>
       <w:r>
         <w:br/>
-        <w:t>ROLLBACK to [save_name];</w:t>
+        <w:t>ROLLBACK to [</w:t>
+      </w:r>
+      <w:proofErr w:type="spellStart"/>
+      <w:r>
+        <w:t>save_name</w:t>
+      </w:r>
+      <w:proofErr w:type="spellEnd"/>
+      <w:r>
+        <w:t>];</w:t>
       </w:r>
     </w:p>
     <w:p>
@@ -1409,7 +1592,15 @@
       </w:r>
       <w:r>
         <w:br/>
-        <w:t>SELECT * INTO new_table FROM table1</w:t>
+        <w:t xml:space="preserve">SELECT * INTO </w:t>
+      </w:r>
+      <w:proofErr w:type="spellStart"/>
+      <w:r>
+        <w:t>new_table</w:t>
+      </w:r>
+      <w:proofErr w:type="spellEnd"/>
+      <w:r>
+        <w:t xml:space="preserve"> FROM table1</w:t>
       </w:r>
     </w:p>
     <w:p>
@@ -1425,7 +1616,15 @@
       </w:r>
       <w:r>
         <w:br/>
-        <w:t>SELECT  agg(col1)</w:t>
+        <w:t xml:space="preserve">SELECT  </w:t>
+      </w:r>
+      <w:proofErr w:type="spellStart"/>
+      <w:r>
+        <w:t>agg</w:t>
+      </w:r>
+      <w:proofErr w:type="spellEnd"/>
+      <w:r>
+        <w:t>(col1)</w:t>
       </w:r>
     </w:p>
     <w:p>
@@ -1485,7 +1684,15 @@
       </w:r>
       <w:r>
         <w:br/>
-        <w:t>CREATE VIEW view_name AS {query}</w:t>
+        <w:t xml:space="preserve">CREATE VIEW </w:t>
+      </w:r>
+      <w:proofErr w:type="spellStart"/>
+      <w:r>
+        <w:t>view_name</w:t>
+      </w:r>
+      <w:proofErr w:type="spellEnd"/>
+      <w:r>
+        <w:t xml:space="preserve"> AS {query}</w:t>
       </w:r>
     </w:p>
     <w:p>
@@ -1522,31 +1729,55 @@
         </w:numPr>
       </w:pPr>
       <w:r>
-        <w:t>Select cant use distinct</w:t>
-      </w:r>
-    </w:p>
-    <w:p>
-      <w:pPr>
-        <w:pStyle w:val="ListParagraph"/>
-        <w:numPr>
-          <w:ilvl w:val="1"/>
-          <w:numId w:val="1"/>
-        </w:numPr>
-      </w:pPr>
-      <w:r>
-        <w:t>Select cant use aggregate/set functions or set operators</w:t>
-      </w:r>
-    </w:p>
-    <w:p>
-      <w:pPr>
-        <w:pStyle w:val="ListParagraph"/>
-        <w:numPr>
-          <w:ilvl w:val="1"/>
-          <w:numId w:val="1"/>
-        </w:numPr>
-      </w:pPr>
-      <w:r>
-        <w:t>Select cant use order by</w:t>
+        <w:t xml:space="preserve">Select </w:t>
+      </w:r>
+      <w:proofErr w:type="spellStart"/>
+      <w:r>
+        <w:t>cant</w:t>
+      </w:r>
+      <w:proofErr w:type="spellEnd"/>
+      <w:r>
+        <w:t xml:space="preserve"> use distinct</w:t>
+      </w:r>
+    </w:p>
+    <w:p>
+      <w:pPr>
+        <w:pStyle w:val="ListParagraph"/>
+        <w:numPr>
+          <w:ilvl w:val="1"/>
+          <w:numId w:val="1"/>
+        </w:numPr>
+      </w:pPr>
+      <w:r>
+        <w:t xml:space="preserve">Select </w:t>
+      </w:r>
+      <w:proofErr w:type="spellStart"/>
+      <w:r>
+        <w:t>cant</w:t>
+      </w:r>
+      <w:proofErr w:type="spellEnd"/>
+      <w:r>
+        <w:t xml:space="preserve"> use aggregate/set functions or set operators</w:t>
+      </w:r>
+    </w:p>
+    <w:p>
+      <w:pPr>
+        <w:pStyle w:val="ListParagraph"/>
+        <w:numPr>
+          <w:ilvl w:val="1"/>
+          <w:numId w:val="1"/>
+        </w:numPr>
+      </w:pPr>
+      <w:r>
+        <w:t xml:space="preserve">Select </w:t>
+      </w:r>
+      <w:proofErr w:type="spellStart"/>
+      <w:r>
+        <w:t>cant</w:t>
+      </w:r>
+      <w:proofErr w:type="spellEnd"/>
+      <w:r>
+        <w:t xml:space="preserve"> use order by</w:t>
       </w:r>
     </w:p>
     <w:p>
@@ -1570,7 +1801,15 @@
         </w:numPr>
       </w:pPr>
       <w:r>
-        <w:t>Where clause cant have sub queries</w:t>
+        <w:t xml:space="preserve">Where clause </w:t>
+      </w:r>
+      <w:proofErr w:type="spellStart"/>
+      <w:r>
+        <w:t>cant</w:t>
+      </w:r>
+      <w:proofErr w:type="spellEnd"/>
+      <w:r>
+        <w:t xml:space="preserve"> have sub queries</w:t>
       </w:r>
     </w:p>
     <w:p>
@@ -1687,18 +1926,22 @@
         <w:br/>
         <w:t>AVG(</w:t>
       </w:r>
+      <w:proofErr w:type="spellStart"/>
       <w:r>
         <w:t>agg_column</w:t>
       </w:r>
+      <w:proofErr w:type="spellEnd"/>
       <w:r>
         <w:t>) OVER (PARTITION BY</w:t>
       </w:r>
       <w:r>
         <w:br/>
       </w:r>
+      <w:proofErr w:type="spellStart"/>
       <w:r>
         <w:t>group_column</w:t>
       </w:r>
+      <w:proofErr w:type="spellEnd"/>
       <w:r>
         <w:t xml:space="preserve">) AS </w:t>
       </w:r>
@@ -1754,12 +1997,19 @@
       <w:r>
         <w:br/>
       </w:r>
+      <w:proofErr w:type="spellStart"/>
       <w:r>
         <w:t>group_column</w:t>
       </w:r>
-      <w:r>
-        <w:t xml:space="preserve"> ORDER BY colum_to_rank</w:t>
-      </w:r>
+      <w:proofErr w:type="spellEnd"/>
+      <w:r>
+        <w:t xml:space="preserve"> ORDER BY </w:t>
+      </w:r>
+      <w:proofErr w:type="spellStart"/>
+      <w:r>
+        <w:t>colum_to_rank</w:t>
+      </w:r>
+      <w:proofErr w:type="spellEnd"/>
       <w:r>
         <w:t xml:space="preserve">) AS </w:t>
       </w:r>
@@ -1778,6 +2028,571 @@
       </w:r>
       <w:r>
         <w:t>;</w:t>
+      </w:r>
+    </w:p>
+    <w:p>
+      <w:pPr>
+        <w:pStyle w:val="ListParagraph"/>
+        <w:numPr>
+          <w:ilvl w:val="0"/>
+          <w:numId w:val="1"/>
+        </w:numPr>
+      </w:pPr>
+      <w:r>
+        <w:t>COALESCE() is commonly used alongside join to replace any null values formed from the joining to something else.</w:t>
+      </w:r>
+      <w:r>
+        <w:br/>
+        <w:t>SELECT COALESCE(col1,value to be added instead of null), col2</w:t>
+      </w:r>
+    </w:p>
+    <w:p>
+      <w:pPr>
+        <w:pStyle w:val="ListParagraph"/>
+        <w:numPr>
+          <w:ilvl w:val="0"/>
+          <w:numId w:val="1"/>
+        </w:numPr>
+      </w:pPr>
+      <w:r>
+        <w:t>CONCAT allows us to modify strings in the select to form strings in the output</w:t>
+      </w:r>
+      <w:r>
+        <w:br/>
+      </w:r>
+      <w:r>
+        <w:t>SELECT CONCAT(</w:t>
+      </w:r>
+      <w:r>
+        <w:t>col1</w:t>
+      </w:r>
+      <w:r>
+        <w:t xml:space="preserve">, “ (”, </w:t>
+      </w:r>
+      <w:r>
+        <w:t>col2</w:t>
+      </w:r>
+      <w:r>
+        <w:t>, “)”),</w:t>
+      </w:r>
+    </w:p>
+    <w:p>
+      <w:pPr>
+        <w:pStyle w:val="ListParagraph"/>
+        <w:numPr>
+          <w:ilvl w:val="0"/>
+          <w:numId w:val="1"/>
+        </w:numPr>
+      </w:pPr>
+      <w:r>
+        <w:t xml:space="preserve">GROUP_CONCAT(col1 ORDER BY col1 SEPARATOR x) </w:t>
+      </w:r>
+      <w:proofErr w:type="spellStart"/>
+      <w:r>
+        <w:t>concats</w:t>
+      </w:r>
+      <w:proofErr w:type="spellEnd"/>
+      <w:r>
+        <w:t xml:space="preserve"> all values in the column together, orders it by a column and separates it by x.</w:t>
+      </w:r>
+    </w:p>
+    <w:p>
+      <w:pPr>
+        <w:pStyle w:val="ListParagraph"/>
+        <w:numPr>
+          <w:ilvl w:val="0"/>
+          <w:numId w:val="1"/>
+        </w:numPr>
+      </w:pPr>
+      <w:r>
+        <w:t xml:space="preserve">CASE statements are additional conditional statements one can use in </w:t>
+      </w:r>
+      <w:r>
+        <w:t>queries</w:t>
+      </w:r>
+      <w:r>
+        <w:br/>
+      </w:r>
+      <w:r>
+        <w:t>(CASE</w:t>
+      </w:r>
+      <w:r>
+        <w:br/>
+        <w:t>WHEN</w:t>
+      </w:r>
+      <w:r>
+        <w:t xml:space="preserve"> </w:t>
+      </w:r>
+      <w:r>
+        <w:t>condition_1 THEN</w:t>
+      </w:r>
+      <w:r>
+        <w:t xml:space="preserve"> </w:t>
+      </w:r>
+      <w:r>
+        <w:t>result_1</w:t>
+      </w:r>
+      <w:r>
+        <w:br/>
+        <w:t>WHEN</w:t>
+      </w:r>
+      <w:r>
+        <w:t xml:space="preserve"> </w:t>
+      </w:r>
+      <w:r>
+        <w:t>condition_2 THEN</w:t>
+      </w:r>
+      <w:r>
+        <w:t xml:space="preserve"> </w:t>
+      </w:r>
+      <w:r>
+        <w:t>result_2</w:t>
+      </w:r>
+      <w:r>
+        <w:br/>
+        <w:t>...</w:t>
+      </w:r>
+      <w:r>
+        <w:br/>
+      </w:r>
+      <w:r>
+        <w:lastRenderedPageBreak/>
+        <w:t>WHEN</w:t>
+      </w:r>
+      <w:r>
+        <w:t xml:space="preserve"> </w:t>
+      </w:r>
+      <w:proofErr w:type="spellStart"/>
+      <w:r>
+        <w:t>condition_N</w:t>
+      </w:r>
+      <w:proofErr w:type="spellEnd"/>
+      <w:r>
+        <w:t xml:space="preserve"> THEN</w:t>
+      </w:r>
+      <w:r>
+        <w:t xml:space="preserve"> </w:t>
+      </w:r>
+      <w:proofErr w:type="spellStart"/>
+      <w:r>
+        <w:t>result_N</w:t>
+      </w:r>
+      <w:proofErr w:type="spellEnd"/>
+      <w:r>
+        <w:br/>
+        <w:t>ELSE</w:t>
+      </w:r>
+      <w:r>
+        <w:t xml:space="preserve"> </w:t>
+      </w:r>
+      <w:r>
+        <w:t>result</w:t>
+      </w:r>
+      <w:r>
+        <w:br/>
+        <w:t>END)</w:t>
+      </w:r>
+    </w:p>
+    <w:p>
+      <w:pPr>
+        <w:pStyle w:val="ListParagraph"/>
+        <w:numPr>
+          <w:ilvl w:val="1"/>
+          <w:numId w:val="1"/>
+        </w:numPr>
+      </w:pPr>
+      <w:r>
+        <w:t>Else is run if none of the conditions are met</w:t>
+      </w:r>
+    </w:p>
+    <w:p>
+      <w:pPr>
+        <w:pStyle w:val="ListParagraph"/>
+        <w:numPr>
+          <w:ilvl w:val="1"/>
+          <w:numId w:val="1"/>
+        </w:numPr>
+      </w:pPr>
+      <w:r>
+        <w:t>Can be used to construct new columns in select</w:t>
+      </w:r>
+    </w:p>
+    <w:p>
+      <w:pPr>
+        <w:pStyle w:val="ListParagraph"/>
+        <w:numPr>
+          <w:ilvl w:val="1"/>
+          <w:numId w:val="1"/>
+        </w:numPr>
+      </w:pPr>
+      <w:r>
+        <w:t>Can be used to order things in ORDER BY</w:t>
+      </w:r>
+    </w:p>
+    <w:p>
+      <w:pPr>
+        <w:pStyle w:val="Heading1"/>
+      </w:pPr>
+      <w:r>
+        <w:t>PL/SQL</w:t>
+      </w:r>
+    </w:p>
+    <w:p>
+      <w:pPr>
+        <w:pStyle w:val="ListParagraph"/>
+        <w:numPr>
+          <w:ilvl w:val="0"/>
+          <w:numId w:val="2"/>
+        </w:numPr>
+      </w:pPr>
+      <w:r>
+        <w:t xml:space="preserve">Declare a function, parameters </w:t>
+      </w:r>
+      <w:r>
+        <w:t>and</w:t>
+      </w:r>
+      <w:r>
+        <w:t xml:space="preserve"> return values</w:t>
+      </w:r>
+      <w:r>
+        <w:br/>
+      </w:r>
+      <w:r>
+        <w:t xml:space="preserve">CREATE FUNCTION </w:t>
+      </w:r>
+      <w:proofErr w:type="spellStart"/>
+      <w:r>
+        <w:t>function_name</w:t>
+      </w:r>
+      <w:proofErr w:type="spellEnd"/>
+      <w:r>
+        <w:t>(param1 datatype1…..) RETURNs datatype</w:t>
+      </w:r>
+      <w:r>
+        <w:br/>
+        <w:t xml:space="preserve"> </w:t>
+      </w:r>
+      <w:r>
+        <w:tab/>
+      </w:r>
+      <w:proofErr w:type="spellStart"/>
+      <w:r>
+        <w:t>var_name</w:t>
+      </w:r>
+      <w:proofErr w:type="spellEnd"/>
+      <w:r>
+        <w:t xml:space="preserve"> datatype;</w:t>
+      </w:r>
+      <w:r>
+        <w:br/>
+        <w:t xml:space="preserve"> </w:t>
+      </w:r>
+      <w:r>
+        <w:tab/>
+        <w:t xml:space="preserve">Subtype </w:t>
+      </w:r>
+      <w:proofErr w:type="spellStart"/>
+      <w:r>
+        <w:t>var_name</w:t>
+      </w:r>
+      <w:proofErr w:type="spellEnd"/>
+      <w:r>
+        <w:t xml:space="preserve"> is type;</w:t>
+      </w:r>
+      <w:r>
+        <w:br/>
+        <w:t xml:space="preserve"> </w:t>
+      </w:r>
+      <w:r>
+        <w:tab/>
+        <w:t>DETERMINISTIC</w:t>
+      </w:r>
+      <w:r>
+        <w:t xml:space="preserve"> (</w:t>
+      </w:r>
+      <w:r>
+        <w:t>It means the function always returns the same output for the same input</w:t>
+      </w:r>
+      <w:r>
+        <w:t>)</w:t>
+      </w:r>
+      <w:r>
+        <w:br/>
+      </w:r>
+    </w:p>
+    <w:p>
+      <w:pPr>
+        <w:pStyle w:val="ListParagraph"/>
+        <w:numPr>
+          <w:ilvl w:val="0"/>
+          <w:numId w:val="2"/>
+        </w:numPr>
+      </w:pPr>
+      <w:r>
+        <w:t>After creating the function, we then begin to declare variables and functionality</w:t>
+      </w:r>
+      <w:r>
+        <w:br/>
+        <w:t>BEGIN</w:t>
+      </w:r>
+      <w:r>
+        <w:br/>
+        <w:t xml:space="preserve"> </w:t>
+      </w:r>
+      <w:r>
+        <w:tab/>
+        <w:t>var1 datatype</w:t>
+      </w:r>
+      <w:r>
+        <w:br/>
+        <w:t xml:space="preserve"> </w:t>
+      </w:r>
+      <w:r>
+        <w:tab/>
+        <w:t>{add function functionality here such as getting data form tables, arithmetic etc}</w:t>
+      </w:r>
+      <w:r>
+        <w:br/>
+        <w:t xml:space="preserve"> </w:t>
+      </w:r>
+      <w:r>
+        <w:tab/>
+      </w:r>
+      <w:r>
+        <w:t>DBMS_OUTPUT.PUT_LINE(</w:t>
+      </w:r>
+      <w:r>
+        <w:t>‘What you want to output’</w:t>
+      </w:r>
+      <w:r>
+        <w:t>);</w:t>
+      </w:r>
+      <w:r>
+        <w:br/>
+        <w:t>END</w:t>
+      </w:r>
+    </w:p>
+    <w:p>
+      <w:pPr>
+        <w:pStyle w:val="ListParagraph"/>
+        <w:numPr>
+          <w:ilvl w:val="0"/>
+          <w:numId w:val="2"/>
+        </w:numPr>
+      </w:pPr>
+      <w:r>
+        <w:t>To use a loop:</w:t>
+      </w:r>
+      <w:r>
+        <w:br/>
+        <w:t>&lt;&lt;</w:t>
+      </w:r>
+      <w:proofErr w:type="spellStart"/>
+      <w:r>
+        <w:t>loop_name</w:t>
+      </w:r>
+      <w:proofErr w:type="spellEnd"/>
+      <w:r>
+        <w:t>&gt;&gt;</w:t>
+      </w:r>
+      <w:r>
+        <w:br/>
+        <w:t>FOR I in 1….n LOOP</w:t>
+      </w:r>
+      <w:r>
+        <w:br/>
+      </w:r>
+      <w:r>
+        <w:br/>
+      </w:r>
+      <w:r>
+        <w:br/>
+        <w:t>END LOOP</w:t>
+      </w:r>
+    </w:p>
+    <w:p>
+      <w:pPr>
+        <w:pStyle w:val="ListParagraph"/>
+        <w:numPr>
+          <w:ilvl w:val="0"/>
+          <w:numId w:val="2"/>
+        </w:numPr>
+      </w:pPr>
+      <w:r>
+        <w:t>To call a function:</w:t>
+      </w:r>
+      <w:r>
+        <w:br/>
+        <w:t>output=function(params)</w:t>
+      </w:r>
+      <w:r>
+        <w:br/>
+      </w:r>
+    </w:p>
+    <w:p>
+      <w:pPr>
+        <w:pStyle w:val="ListParagraph"/>
+        <w:numPr>
+          <w:ilvl w:val="0"/>
+          <w:numId w:val="2"/>
+        </w:numPr>
+      </w:pPr>
+      <w:r>
+        <w:t>If no data is found, we can do the following:</w:t>
+      </w:r>
+      <w:r>
+        <w:br/>
+      </w:r>
+      <w:r>
+        <w:t xml:space="preserve">WHEN </w:t>
+      </w:r>
+      <w:proofErr w:type="spellStart"/>
+      <w:r>
+        <w:t>no_data_found</w:t>
+      </w:r>
+      <w:proofErr w:type="spellEnd"/>
+      <w:r>
+        <w:t xml:space="preserve"> THEN</w:t>
+      </w:r>
+      <w:r>
+        <w:br/>
+      </w:r>
+      <w:proofErr w:type="spellStart"/>
+      <w:r>
+        <w:t>dbms_output.put_line</w:t>
+      </w:r>
+      <w:proofErr w:type="spellEnd"/>
+      <w:r>
+        <w:t xml:space="preserve">(‘No </w:t>
+      </w:r>
+      <w:r>
+        <w:t>record</w:t>
+      </w:r>
+      <w:r>
+        <w:t>);</w:t>
+      </w:r>
+    </w:p>
+    <w:p>
+      <w:pPr>
+        <w:pStyle w:val="ListParagraph"/>
+        <w:numPr>
+          <w:ilvl w:val="0"/>
+          <w:numId w:val="2"/>
+        </w:numPr>
+      </w:pPr>
+      <w:r>
+        <w:t>Triggers are a routine that is activated by a change in the DBMS for example:</w:t>
+      </w:r>
+      <w:r>
+        <w:br/>
+      </w:r>
+      <w:r>
+        <w:t>Create or Replace Trigger</w:t>
+      </w:r>
+      <w:r>
+        <w:br/>
+      </w:r>
+      <w:proofErr w:type="spellStart"/>
+      <w:r>
+        <w:t>show_salary_changes</w:t>
+      </w:r>
+      <w:proofErr w:type="spellEnd"/>
+      <w:r>
+        <w:br/>
+        <w:t>Before Delete or Insert or Update</w:t>
+      </w:r>
+      <w:r>
+        <w:br/>
+      </w:r>
+      <w:r>
+        <w:lastRenderedPageBreak/>
+        <w:t>on Employees</w:t>
+      </w:r>
+      <w:r>
+        <w:br/>
+        <w:t>For Each Row</w:t>
+      </w:r>
+      <w:r>
+        <w:br/>
+        <w:t>When (New.ID &gt; 0)</w:t>
+      </w:r>
+      <w:r>
+        <w:br/>
+        <w:t xml:space="preserve">DECLARE </w:t>
+      </w:r>
+      <w:proofErr w:type="spellStart"/>
+      <w:r>
+        <w:t>sal_delta</w:t>
+      </w:r>
+      <w:proofErr w:type="spellEnd"/>
+      <w:r>
+        <w:t xml:space="preserve"> number;</w:t>
+      </w:r>
+      <w:r>
+        <w:br/>
+        <w:t>BEGIN</w:t>
+      </w:r>
+      <w:r>
+        <w:br/>
+      </w:r>
+      <w:proofErr w:type="spellStart"/>
+      <w:r>
+        <w:t>sal_delta</w:t>
+      </w:r>
+      <w:proofErr w:type="spellEnd"/>
+      <w:r>
+        <w:t xml:space="preserve"> := :</w:t>
+      </w:r>
+      <w:proofErr w:type="spellStart"/>
+      <w:r>
+        <w:t>New.Salary</w:t>
+      </w:r>
+      <w:proofErr w:type="spellEnd"/>
+      <w:r>
+        <w:t xml:space="preserve"> - :</w:t>
+      </w:r>
+      <w:proofErr w:type="spellStart"/>
+      <w:r>
+        <w:t>Old.Salary</w:t>
+      </w:r>
+      <w:proofErr w:type="spellEnd"/>
+      <w:r>
+        <w:t>;</w:t>
+      </w:r>
+      <w:r>
+        <w:br/>
+      </w:r>
+      <w:proofErr w:type="spellStart"/>
+      <w:r>
+        <w:t>dbms_output.put_line</w:t>
+      </w:r>
+      <w:proofErr w:type="spellEnd"/>
+      <w:r>
+        <w:t>(‘Employee: ’</w:t>
+      </w:r>
+      <w:r>
+        <w:br/>
+        <w:t>|| :</w:t>
+      </w:r>
+      <w:proofErr w:type="spellStart"/>
+      <w:r>
+        <w:t>Old.Name</w:t>
+      </w:r>
+      <w:proofErr w:type="spellEnd"/>
+      <w:r>
+        <w:t xml:space="preserve"> || ‘ change ’ || </w:t>
+      </w:r>
+      <w:proofErr w:type="spellStart"/>
+      <w:r>
+        <w:t>sal_delta</w:t>
+      </w:r>
+      <w:proofErr w:type="spellEnd"/>
+      <w:r>
+        <w:t>);</w:t>
+      </w:r>
+      <w:r>
+        <w:br/>
+        <w:t>END</w:t>
       </w:r>
     </w:p>
     <w:p>
@@ -1798,6 +2613,119 @@
 <file path=word/numbering.xml><?xml version="1.0" encoding="utf-8"?>
 <w:numbering xmlns:wpc="http://schemas.microsoft.com/office/word/2010/wordprocessingCanvas" xmlns:cx="http://schemas.microsoft.com/office/drawing/2014/chartex" xmlns:cx1="http://schemas.microsoft.com/office/drawing/2015/9/8/chartex" xmlns:cx2="http://schemas.microsoft.com/office/drawing/2015/10/21/chartex" xmlns:cx3="http://schemas.microsoft.com/office/drawing/2016/5/9/chartex" xmlns:cx4="http://schemas.microsoft.com/office/drawing/2016/5/10/chartex" xmlns:cx5="http://schemas.microsoft.com/office/drawing/2016/5/11/chartex" xmlns:cx6="http://schemas.microsoft.com/office/drawing/2016/5/12/chartex" xmlns:cx7="http://schemas.microsoft.com/office/drawing/2016/5/13/chartex" xmlns:cx8="http://schemas.microsoft.com/office/drawing/2016/5/14/chartex" xmlns:mc="http://schemas.openxmlformats.org/markup-compatibility/2006" xmlns:aink="http://schemas.microsoft.com/office/drawing/2016/ink" xmlns:am3d="http://schemas.microsoft.com/office/drawing/2017/model3d" xmlns:o="urn:schemas-microsoft-com:office:office" xmlns:oel="http://schemas.microsoft.com/office/2019/extlst" xmlns:r="http://schemas.openxmlformats.org/officeDocument/2006/relationships" xmlns:m="http://schemas.openxmlformats.org/officeDocument/2006/math" xmlns:v="urn:schemas-microsoft-com:vml" xmlns:wp14="http://schemas.microsoft.com/office/word/2010/wordprocessingDrawing" xmlns:wp="http://schemas.openxmlformats.org/drawingml/2006/wordprocessingDrawing" xmlns:w10="urn:schemas-microsoft-com:office:word" xmlns:w="http://schemas.openxmlformats.org/wordprocessingml/2006/main" xmlns:w14="http://schemas.microsoft.com/office/word/2010/wordml" xmlns:w15="http://schemas.microsoft.com/office/word/2012/wordml" xmlns:w16cex="http://schemas.microsoft.com/office/word/2018/wordml/cex" xmlns:w16cid="http://schemas.microsoft.com/office/word/2016/wordml/cid" xmlns:w16="http://schemas.microsoft.com/office/word/2018/wordml" xmlns:w16du="http://schemas.microsoft.com/office/word/2023/wordml/word16du" xmlns:w16sdtdh="http://schemas.microsoft.com/office/word/2020/wordml/sdtdatahash" xmlns:w16sdtfl="http://schemas.microsoft.com/office/word/2024/wordml/sdtformatlock" xmlns:w16se="http://schemas.microsoft.com/office/word/2015/wordml/symex" xmlns:wpg="http://schemas.microsoft.com/office/word/2010/wordprocessingGroup" xmlns:wpi="http://schemas.microsoft.com/office/word/2010/wordprocessingInk" xmlns:wne="http://schemas.microsoft.com/office/word/2006/wordml" xmlns:wps="http://schemas.microsoft.com/office/word/2010/wordprocessingShape" mc:Ignorable="w14 w15 w16se w16cid w16 w16cex w16sdtdh w16sdtfl w16du wp14">
   <w:abstractNum w:abstractNumId="0" w15:restartNumberingAfterBreak="0">
+    <w:nsid w:val="316E169D"/>
+    <w:multiLevelType w:val="hybridMultilevel"/>
+    <w:tmpl w:val="57B2BA64"/>
+    <w:lvl w:ilvl="0" w:tplc="18090001">
+      <w:start w:val="1"/>
+      <w:numFmt w:val="bullet"/>
+      <w:lvlText w:val=""/>
+      <w:lvlJc w:val="left"/>
+      <w:pPr>
+        <w:ind w:left="360" w:hanging="360"/>
+      </w:pPr>
+      <w:rPr>
+        <w:rFonts w:ascii="Symbol" w:hAnsi="Symbol" w:hint="default"/>
+      </w:rPr>
+    </w:lvl>
+    <w:lvl w:ilvl="1" w:tplc="18090003" w:tentative="1">
+      <w:start w:val="1"/>
+      <w:numFmt w:val="bullet"/>
+      <w:lvlText w:val="o"/>
+      <w:lvlJc w:val="left"/>
+      <w:pPr>
+        <w:ind w:left="1080" w:hanging="360"/>
+      </w:pPr>
+      <w:rPr>
+        <w:rFonts w:ascii="Courier New" w:hAnsi="Courier New" w:cs="Courier New" w:hint="default"/>
+      </w:rPr>
+    </w:lvl>
+    <w:lvl w:ilvl="2" w:tplc="18090005" w:tentative="1">
+      <w:start w:val="1"/>
+      <w:numFmt w:val="bullet"/>
+      <w:lvlText w:val=""/>
+      <w:lvlJc w:val="left"/>
+      <w:pPr>
+        <w:ind w:left="1800" w:hanging="360"/>
+      </w:pPr>
+      <w:rPr>
+        <w:rFonts w:ascii="Wingdings" w:hAnsi="Wingdings" w:hint="default"/>
+      </w:rPr>
+    </w:lvl>
+    <w:lvl w:ilvl="3" w:tplc="18090001" w:tentative="1">
+      <w:start w:val="1"/>
+      <w:numFmt w:val="bullet"/>
+      <w:lvlText w:val=""/>
+      <w:lvlJc w:val="left"/>
+      <w:pPr>
+        <w:ind w:left="2520" w:hanging="360"/>
+      </w:pPr>
+      <w:rPr>
+        <w:rFonts w:ascii="Symbol" w:hAnsi="Symbol" w:hint="default"/>
+      </w:rPr>
+    </w:lvl>
+    <w:lvl w:ilvl="4" w:tplc="18090003" w:tentative="1">
+      <w:start w:val="1"/>
+      <w:numFmt w:val="bullet"/>
+      <w:lvlText w:val="o"/>
+      <w:lvlJc w:val="left"/>
+      <w:pPr>
+        <w:ind w:left="3240" w:hanging="360"/>
+      </w:pPr>
+      <w:rPr>
+        <w:rFonts w:ascii="Courier New" w:hAnsi="Courier New" w:cs="Courier New" w:hint="default"/>
+      </w:rPr>
+    </w:lvl>
+    <w:lvl w:ilvl="5" w:tplc="18090005" w:tentative="1">
+      <w:start w:val="1"/>
+      <w:numFmt w:val="bullet"/>
+      <w:lvlText w:val=""/>
+      <w:lvlJc w:val="left"/>
+      <w:pPr>
+        <w:ind w:left="3960" w:hanging="360"/>
+      </w:pPr>
+      <w:rPr>
+        <w:rFonts w:ascii="Wingdings" w:hAnsi="Wingdings" w:hint="default"/>
+      </w:rPr>
+    </w:lvl>
+    <w:lvl w:ilvl="6" w:tplc="18090001" w:tentative="1">
+      <w:start w:val="1"/>
+      <w:numFmt w:val="bullet"/>
+      <w:lvlText w:val=""/>
+      <w:lvlJc w:val="left"/>
+      <w:pPr>
+        <w:ind w:left="4680" w:hanging="360"/>
+      </w:pPr>
+      <w:rPr>
+        <w:rFonts w:ascii="Symbol" w:hAnsi="Symbol" w:hint="default"/>
+      </w:rPr>
+    </w:lvl>
+    <w:lvl w:ilvl="7" w:tplc="18090003" w:tentative="1">
+      <w:start w:val="1"/>
+      <w:numFmt w:val="bullet"/>
+      <w:lvlText w:val="o"/>
+      <w:lvlJc w:val="left"/>
+      <w:pPr>
+        <w:ind w:left="5400" w:hanging="360"/>
+      </w:pPr>
+      <w:rPr>
+        <w:rFonts w:ascii="Courier New" w:hAnsi="Courier New" w:cs="Courier New" w:hint="default"/>
+      </w:rPr>
+    </w:lvl>
+    <w:lvl w:ilvl="8" w:tplc="18090005" w:tentative="1">
+      <w:start w:val="1"/>
+      <w:numFmt w:val="bullet"/>
+      <w:lvlText w:val=""/>
+      <w:lvlJc w:val="left"/>
+      <w:pPr>
+        <w:ind w:left="6120" w:hanging="360"/>
+      </w:pPr>
+      <w:rPr>
+        <w:rFonts w:ascii="Wingdings" w:hAnsi="Wingdings" w:hint="default"/>
+      </w:rPr>
+    </w:lvl>
+  </w:abstractNum>
+  <w:abstractNum w:abstractNumId="1" w15:restartNumberingAfterBreak="0">
     <w:nsid w:val="5391279E"/>
     <w:multiLevelType w:val="hybridMultilevel"/>
     <w:tmpl w:val="769C9DBE"/>
@@ -1911,6 +2839,9 @@
     </w:lvl>
   </w:abstractNum>
   <w:num w:numId="1" w16cid:durableId="1146050424">
+    <w:abstractNumId w:val="1"/>
+  </w:num>
+  <w:num w:numId="2" w16cid:durableId="820267080">
     <w:abstractNumId w:val="0"/>
   </w:num>
 </w:numbering>
@@ -2835,6 +3766,37 @@
       <w:spacing w:val="5"/>
     </w:rPr>
   </w:style>
+  <w:style w:type="paragraph" w:styleId="HTMLPreformatted">
+    <w:name w:val="HTML Preformatted"/>
+    <w:basedOn w:val="Normal"/>
+    <w:link w:val="HTMLPreformattedChar"/>
+    <w:uiPriority w:val="99"/>
+    <w:semiHidden/>
+    <w:unhideWhenUsed/>
+    <w:rsid w:val="007C666A"/>
+    <w:pPr>
+      <w:spacing w:after="0" w:line="240" w:lineRule="auto"/>
+    </w:pPr>
+    <w:rPr>
+      <w:rFonts w:ascii="Consolas" w:hAnsi="Consolas"/>
+      <w:sz w:val="20"/>
+      <w:szCs w:val="20"/>
+    </w:rPr>
+  </w:style>
+  <w:style w:type="character" w:customStyle="1" w:styleId="HTMLPreformattedChar">
+    <w:name w:val="HTML Preformatted Char"/>
+    <w:basedOn w:val="DefaultParagraphFont"/>
+    <w:link w:val="HTMLPreformatted"/>
+    <w:uiPriority w:val="99"/>
+    <w:semiHidden/>
+    <w:rsid w:val="007C666A"/>
+    <w:rPr>
+      <w:rFonts w:ascii="Consolas" w:hAnsi="Consolas"/>
+      <w:sz w:val="20"/>
+      <w:szCs w:val="20"/>
+      <w:lang w:val="en-IE"/>
+    </w:rPr>
+  </w:style>
 </w:styles>
 </file>
 

</xml_diff>